<commit_message>
Continued writing and built a script to combine same-day speeches
</commit_message>
<xml_diff>
--- a/Writeups/Appendix_A.docx
+++ b/Writeups/Appendix_A.docx
@@ -742,8 +742,306 @@
         <w:pStyle w:val="Heading2"/>
       </w:pPr>
     </w:p>
+    <w:p>
+      <w:pPr>
+        <w:pStyle w:val="Heading2"/>
+      </w:pPr>
+      <w:r>
+        <w:t>A.2. Feature extraction parameters</w:t>
+      </w:r>
+    </w:p>
+    <w:p/>
+    <w:p>
+      <w:r>
+        <w:t xml:space="preserve">Word2Vec – the </w:t>
+      </w:r>
+      <w:hyperlink r:id="rId7" w:history="1">
+        <w:proofErr w:type="spellStart"/>
+        <w:r>
+          <w:rPr>
+            <w:rStyle w:val="Hyperlink"/>
+          </w:rPr>
+          <w:t>Gensim</w:t>
+        </w:r>
+        <w:proofErr w:type="spellEnd"/>
+        <w:r>
+          <w:rPr>
+            <w:rStyle w:val="Hyperlink"/>
+          </w:rPr>
+          <w:t xml:space="preserve"> Word2Vec module</w:t>
+        </w:r>
+      </w:hyperlink>
+      <w:r>
+        <w:t xml:space="preserve"> was used to create the Word2Vec NLP variables. The parameters specified during model specification were:</w:t>
+      </w:r>
+    </w:p>
+    <w:p/>
+    <w:p>
+      <w:pPr>
+        <w:pStyle w:val="ListParagraph"/>
+        <w:numPr>
+          <w:ilvl w:val="0"/>
+          <w:numId w:val="2"/>
+        </w:numPr>
+      </w:pPr>
+      <w:proofErr w:type="spellStart"/>
+      <w:r>
+        <w:t>min_count</w:t>
+      </w:r>
+      <w:proofErr w:type="spellEnd"/>
+      <w:r>
+        <w:t xml:space="preserve"> </w:t>
+      </w:r>
+      <w:r>
+        <w:t>=</w:t>
+      </w:r>
+      <w:r>
+        <w:t xml:space="preserve"> </w:t>
+      </w:r>
+      <w:r>
+        <w:t>5</w:t>
+      </w:r>
+    </w:p>
+    <w:p>
+      <w:pPr>
+        <w:pStyle w:val="ListParagraph"/>
+        <w:numPr>
+          <w:ilvl w:val="0"/>
+          <w:numId w:val="2"/>
+        </w:numPr>
+      </w:pPr>
+      <w:proofErr w:type="spellStart"/>
+      <w:r>
+        <w:t>vector_size</w:t>
+      </w:r>
+      <w:proofErr w:type="spellEnd"/>
+      <w:r>
+        <w:t xml:space="preserve"> = 200</w:t>
+      </w:r>
+    </w:p>
+    <w:p>
+      <w:pPr>
+        <w:pStyle w:val="ListParagraph"/>
+        <w:numPr>
+          <w:ilvl w:val="0"/>
+          <w:numId w:val="2"/>
+        </w:numPr>
+      </w:pPr>
+      <w:r>
+        <w:t>workers = cores</w:t>
+      </w:r>
+    </w:p>
+    <w:p>
+      <w:pPr>
+        <w:pStyle w:val="ListParagraph"/>
+        <w:numPr>
+          <w:ilvl w:val="0"/>
+          <w:numId w:val="2"/>
+        </w:numPr>
+      </w:pPr>
+      <w:r>
+        <w:t>sg = 1</w:t>
+      </w:r>
+    </w:p>
+    <w:p>
+      <w:pPr>
+        <w:pStyle w:val="ListParagraph"/>
+        <w:numPr>
+          <w:ilvl w:val="0"/>
+          <w:numId w:val="2"/>
+        </w:numPr>
+      </w:pPr>
+      <w:proofErr w:type="spellStart"/>
+      <w:r>
+        <w:t>compute_loss</w:t>
+      </w:r>
+      <w:proofErr w:type="spellEnd"/>
+      <w:r>
+        <w:t xml:space="preserve"> = True</w:t>
+      </w:r>
+    </w:p>
+    <w:p/>
+    <w:p/>
+    <w:p>
+      <w:r>
+        <w:t xml:space="preserve">Where </w:t>
+      </w:r>
+      <w:r>
+        <w:t xml:space="preserve">‘cores’ is equal to the number of central processing units available as determined by the </w:t>
+      </w:r>
+      <w:proofErr w:type="spellStart"/>
+      <w:r>
+        <w:t>multiprocessing.cpu_count</w:t>
+      </w:r>
+      <w:proofErr w:type="spellEnd"/>
+      <w:r>
+        <w:t>()</w:t>
+      </w:r>
+      <w:r>
+        <w:t xml:space="preserve"> function available in the Python multiprocessing package. </w:t>
+      </w:r>
+    </w:p>
+    <w:p/>
+    <w:p>
+      <w:r>
+        <w:t xml:space="preserve">Doc2Vec– the </w:t>
+      </w:r>
+      <w:hyperlink r:id="rId8" w:history="1">
+        <w:proofErr w:type="spellStart"/>
+        <w:r>
+          <w:rPr>
+            <w:rStyle w:val="Hyperlink"/>
+          </w:rPr>
+          <w:t>Gensim</w:t>
+        </w:r>
+        <w:proofErr w:type="spellEnd"/>
+        <w:r>
+          <w:rPr>
+            <w:rStyle w:val="Hyperlink"/>
+          </w:rPr>
+          <w:t xml:space="preserve"> Doc2Vec module</w:t>
+        </w:r>
+      </w:hyperlink>
+      <w:r>
+        <w:t xml:space="preserve"> was used to create 4 sets of Doc2Vec NLP variables. The parameters specified during model specification were: </w:t>
+      </w:r>
+    </w:p>
+    <w:p/>
+    <w:p>
+      <w:pPr>
+        <w:pStyle w:val="ListParagraph"/>
+        <w:numPr>
+          <w:ilvl w:val="0"/>
+          <w:numId w:val="3"/>
+        </w:numPr>
+      </w:pPr>
+      <w:r>
+        <w:t>dm = 0</w:t>
+      </w:r>
+    </w:p>
+    <w:p>
+      <w:pPr>
+        <w:pStyle w:val="ListParagraph"/>
+        <w:numPr>
+          <w:ilvl w:val="0"/>
+          <w:numId w:val="3"/>
+        </w:numPr>
+      </w:pPr>
+      <w:proofErr w:type="spellStart"/>
+      <w:r>
+        <w:t>vecto_size</w:t>
+      </w:r>
+      <w:proofErr w:type="spellEnd"/>
+      <w:r>
+        <w:t xml:space="preserve"> = </w:t>
+      </w:r>
+      <w:proofErr w:type="spellStart"/>
+      <w:r>
+        <w:t>vecSize</w:t>
+      </w:r>
+      <w:proofErr w:type="spellEnd"/>
+    </w:p>
+    <w:p>
+      <w:pPr>
+        <w:pStyle w:val="ListParagraph"/>
+        <w:numPr>
+          <w:ilvl w:val="0"/>
+          <w:numId w:val="3"/>
+        </w:numPr>
+      </w:pPr>
+      <w:r>
+        <w:t>negative = 5</w:t>
+      </w:r>
+    </w:p>
+    <w:p>
+      <w:pPr>
+        <w:pStyle w:val="ListParagraph"/>
+        <w:numPr>
+          <w:ilvl w:val="0"/>
+          <w:numId w:val="3"/>
+        </w:numPr>
+      </w:pPr>
+      <w:proofErr w:type="spellStart"/>
+      <w:r>
+        <w:t>hs</w:t>
+      </w:r>
+      <w:proofErr w:type="spellEnd"/>
+      <w:r>
+        <w:t xml:space="preserve"> = 0</w:t>
+      </w:r>
+    </w:p>
+    <w:p>
+      <w:pPr>
+        <w:pStyle w:val="ListParagraph"/>
+        <w:numPr>
+          <w:ilvl w:val="0"/>
+          <w:numId w:val="3"/>
+        </w:numPr>
+      </w:pPr>
+      <w:proofErr w:type="spellStart"/>
+      <w:r>
+        <w:t>min_count</w:t>
+      </w:r>
+      <w:proofErr w:type="spellEnd"/>
+      <w:r>
+        <w:t xml:space="preserve"> = 2</w:t>
+      </w:r>
+    </w:p>
+    <w:p>
+      <w:pPr>
+        <w:pStyle w:val="ListParagraph"/>
+        <w:numPr>
+          <w:ilvl w:val="0"/>
+          <w:numId w:val="3"/>
+        </w:numPr>
+      </w:pPr>
+      <w:r>
+        <w:t>sample = 0</w:t>
+      </w:r>
+    </w:p>
+    <w:p>
+      <w:pPr>
+        <w:pStyle w:val="ListParagraph"/>
+        <w:numPr>
+          <w:ilvl w:val="0"/>
+          <w:numId w:val="3"/>
+        </w:numPr>
+      </w:pPr>
+      <w:r>
+        <w:lastRenderedPageBreak/>
+        <w:t>epochs = 20</w:t>
+      </w:r>
+    </w:p>
+    <w:p>
+      <w:pPr>
+        <w:pStyle w:val="ListParagraph"/>
+        <w:numPr>
+          <w:ilvl w:val="0"/>
+          <w:numId w:val="3"/>
+        </w:numPr>
+      </w:pPr>
+      <w:r>
+        <w:t>workers = cores</w:t>
+      </w:r>
+    </w:p>
+    <w:p/>
+    <w:p/>
+    <w:p>
+      <w:r>
+        <w:t xml:space="preserve">Where ‘cores’ is determined in the same manner as in the Word2Vec description above and where </w:t>
+      </w:r>
+      <w:proofErr w:type="spellStart"/>
+      <w:r>
+        <w:t>vecSize</w:t>
+      </w:r>
+      <w:proofErr w:type="spellEnd"/>
+      <w:r>
+        <w:t xml:space="preserve"> is set to either 20 for the two 20 variable sets and 200 for the two 200 variable sets. </w:t>
+      </w:r>
+    </w:p>
+    <w:p/>
     <w:sectPr>
-      <w:headerReference w:type="first" r:id="rId6"/>
+      <w:headerReference w:type="first" r:id="rId9"/>
       <w:pgSz w:w="11906" w:h="16838"/>
       <w:pgMar w:top="1440" w:right="1440" w:bottom="1440" w:left="1440" w:header="708" w:footer="708" w:gutter="0"/>
       <w:cols w:space="708"/>
@@ -875,6 +1173,359 @@
     </w:r>
   </w:p>
 </w:hdr>
+</file>
+
+<file path=word/numbering.xml><?xml version="1.0" encoding="utf-8"?>
+<w:numbering xmlns:wpc="http://schemas.microsoft.com/office/word/2010/wordprocessingCanvas" xmlns:cx="http://schemas.microsoft.com/office/drawing/2014/chartex" xmlns:cx1="http://schemas.microsoft.com/office/drawing/2015/9/8/chartex" xmlns:cx2="http://schemas.microsoft.com/office/drawing/2015/10/21/chartex" xmlns:cx3="http://schemas.microsoft.com/office/drawing/2016/5/9/chartex" xmlns:cx4="http://schemas.microsoft.com/office/drawing/2016/5/10/chartex" xmlns:cx5="http://schemas.microsoft.com/office/drawing/2016/5/11/chartex" xmlns:cx6="http://schemas.microsoft.com/office/drawing/2016/5/12/chartex" xmlns:cx7="http://schemas.microsoft.com/office/drawing/2016/5/13/chartex" xmlns:cx8="http://schemas.microsoft.com/office/drawing/2016/5/14/chartex" xmlns:mc="http://schemas.openxmlformats.org/markup-compatibility/2006" xmlns:aink="http://schemas.microsoft.com/office/drawing/2016/ink" xmlns:am3d="http://schemas.microsoft.com/office/drawing/2017/model3d" xmlns:o="urn:schemas-microsoft-com:office:office" xmlns:oel="http://schemas.microsoft.com/office/2019/extlst" xmlns:r="http://schemas.openxmlformats.org/officeDocument/2006/relationships" xmlns:m="http://schemas.openxmlformats.org/officeDocument/2006/math" xmlns:v="urn:schemas-microsoft-com:vml" xmlns:wp14="http://schemas.microsoft.com/office/word/2010/wordprocessingDrawing" xmlns:wp="http://schemas.openxmlformats.org/drawingml/2006/wordprocessingDrawing" xmlns:w10="urn:schemas-microsoft-com:office:word" xmlns:w="http://schemas.openxmlformats.org/wordprocessingml/2006/main" xmlns:w14="http://schemas.microsoft.com/office/word/2010/wordml" xmlns:w15="http://schemas.microsoft.com/office/word/2012/wordml" xmlns:w16cex="http://schemas.microsoft.com/office/word/2018/wordml/cex" xmlns:w16cid="http://schemas.microsoft.com/office/word/2016/wordml/cid" xmlns:w16="http://schemas.microsoft.com/office/word/2018/wordml" xmlns:w16sdtdh="http://schemas.microsoft.com/office/word/2020/wordml/sdtdatahash" xmlns:w16se="http://schemas.microsoft.com/office/word/2015/wordml/symex" xmlns:wpg="http://schemas.microsoft.com/office/word/2010/wordprocessingGroup" xmlns:wpi="http://schemas.microsoft.com/office/word/2010/wordprocessingInk" xmlns:wne="http://schemas.microsoft.com/office/word/2006/wordml" xmlns:wps="http://schemas.microsoft.com/office/word/2010/wordprocessingShape" mc:Ignorable="w14 w15 w16se w16cid w16 w16cex w16sdtdh wp14">
+  <w:abstractNum w:abstractNumId="0" w15:restartNumberingAfterBreak="0">
+    <w:nsid w:val="22276DA7"/>
+    <w:multiLevelType w:val="hybridMultilevel"/>
+    <w:tmpl w:val="C652AF6A"/>
+    <w:lvl w:ilvl="0" w:tplc="08090001">
+      <w:start w:val="1"/>
+      <w:numFmt w:val="bullet"/>
+      <w:lvlText w:val=""/>
+      <w:lvlJc w:val="left"/>
+      <w:pPr>
+        <w:ind w:left="720" w:hanging="360"/>
+      </w:pPr>
+      <w:rPr>
+        <w:rFonts w:ascii="Symbol" w:hAnsi="Symbol" w:hint="default"/>
+      </w:rPr>
+    </w:lvl>
+    <w:lvl w:ilvl="1" w:tplc="08090003" w:tentative="1">
+      <w:start w:val="1"/>
+      <w:numFmt w:val="bullet"/>
+      <w:lvlText w:val="o"/>
+      <w:lvlJc w:val="left"/>
+      <w:pPr>
+        <w:ind w:left="1440" w:hanging="360"/>
+      </w:pPr>
+      <w:rPr>
+        <w:rFonts w:ascii="Courier New" w:hAnsi="Courier New" w:cs="Courier New" w:hint="default"/>
+      </w:rPr>
+    </w:lvl>
+    <w:lvl w:ilvl="2" w:tplc="08090005" w:tentative="1">
+      <w:start w:val="1"/>
+      <w:numFmt w:val="bullet"/>
+      <w:lvlText w:val=""/>
+      <w:lvlJc w:val="left"/>
+      <w:pPr>
+        <w:ind w:left="2160" w:hanging="360"/>
+      </w:pPr>
+      <w:rPr>
+        <w:rFonts w:ascii="Wingdings" w:hAnsi="Wingdings" w:hint="default"/>
+      </w:rPr>
+    </w:lvl>
+    <w:lvl w:ilvl="3" w:tplc="08090001" w:tentative="1">
+      <w:start w:val="1"/>
+      <w:numFmt w:val="bullet"/>
+      <w:lvlText w:val=""/>
+      <w:lvlJc w:val="left"/>
+      <w:pPr>
+        <w:ind w:left="2880" w:hanging="360"/>
+      </w:pPr>
+      <w:rPr>
+        <w:rFonts w:ascii="Symbol" w:hAnsi="Symbol" w:hint="default"/>
+      </w:rPr>
+    </w:lvl>
+    <w:lvl w:ilvl="4" w:tplc="08090003" w:tentative="1">
+      <w:start w:val="1"/>
+      <w:numFmt w:val="bullet"/>
+      <w:lvlText w:val="o"/>
+      <w:lvlJc w:val="left"/>
+      <w:pPr>
+        <w:ind w:left="3600" w:hanging="360"/>
+      </w:pPr>
+      <w:rPr>
+        <w:rFonts w:ascii="Courier New" w:hAnsi="Courier New" w:cs="Courier New" w:hint="default"/>
+      </w:rPr>
+    </w:lvl>
+    <w:lvl w:ilvl="5" w:tplc="08090005" w:tentative="1">
+      <w:start w:val="1"/>
+      <w:numFmt w:val="bullet"/>
+      <w:lvlText w:val=""/>
+      <w:lvlJc w:val="left"/>
+      <w:pPr>
+        <w:ind w:left="4320" w:hanging="360"/>
+      </w:pPr>
+      <w:rPr>
+        <w:rFonts w:ascii="Wingdings" w:hAnsi="Wingdings" w:hint="default"/>
+      </w:rPr>
+    </w:lvl>
+    <w:lvl w:ilvl="6" w:tplc="08090001" w:tentative="1">
+      <w:start w:val="1"/>
+      <w:numFmt w:val="bullet"/>
+      <w:lvlText w:val=""/>
+      <w:lvlJc w:val="left"/>
+      <w:pPr>
+        <w:ind w:left="5040" w:hanging="360"/>
+      </w:pPr>
+      <w:rPr>
+        <w:rFonts w:ascii="Symbol" w:hAnsi="Symbol" w:hint="default"/>
+      </w:rPr>
+    </w:lvl>
+    <w:lvl w:ilvl="7" w:tplc="08090003" w:tentative="1">
+      <w:start w:val="1"/>
+      <w:numFmt w:val="bullet"/>
+      <w:lvlText w:val="o"/>
+      <w:lvlJc w:val="left"/>
+      <w:pPr>
+        <w:ind w:left="5760" w:hanging="360"/>
+      </w:pPr>
+      <w:rPr>
+        <w:rFonts w:ascii="Courier New" w:hAnsi="Courier New" w:cs="Courier New" w:hint="default"/>
+      </w:rPr>
+    </w:lvl>
+    <w:lvl w:ilvl="8" w:tplc="08090005" w:tentative="1">
+      <w:start w:val="1"/>
+      <w:numFmt w:val="bullet"/>
+      <w:lvlText w:val=""/>
+      <w:lvlJc w:val="left"/>
+      <w:pPr>
+        <w:ind w:left="6480" w:hanging="360"/>
+      </w:pPr>
+      <w:rPr>
+        <w:rFonts w:ascii="Wingdings" w:hAnsi="Wingdings" w:hint="default"/>
+      </w:rPr>
+    </w:lvl>
+  </w:abstractNum>
+  <w:abstractNum w:abstractNumId="1" w15:restartNumberingAfterBreak="0">
+    <w:nsid w:val="2D2D635B"/>
+    <w:multiLevelType w:val="hybridMultilevel"/>
+    <w:tmpl w:val="ADD69916"/>
+    <w:lvl w:ilvl="0" w:tplc="08090001">
+      <w:start w:val="1"/>
+      <w:numFmt w:val="bullet"/>
+      <w:lvlText w:val=""/>
+      <w:lvlJc w:val="left"/>
+      <w:pPr>
+        <w:ind w:left="720" w:hanging="360"/>
+      </w:pPr>
+      <w:rPr>
+        <w:rFonts w:ascii="Symbol" w:hAnsi="Symbol" w:hint="default"/>
+      </w:rPr>
+    </w:lvl>
+    <w:lvl w:ilvl="1" w:tplc="08090003" w:tentative="1">
+      <w:start w:val="1"/>
+      <w:numFmt w:val="bullet"/>
+      <w:lvlText w:val="o"/>
+      <w:lvlJc w:val="left"/>
+      <w:pPr>
+        <w:ind w:left="1440" w:hanging="360"/>
+      </w:pPr>
+      <w:rPr>
+        <w:rFonts w:ascii="Courier New" w:hAnsi="Courier New" w:cs="Courier New" w:hint="default"/>
+      </w:rPr>
+    </w:lvl>
+    <w:lvl w:ilvl="2" w:tplc="08090005" w:tentative="1">
+      <w:start w:val="1"/>
+      <w:numFmt w:val="bullet"/>
+      <w:lvlText w:val=""/>
+      <w:lvlJc w:val="left"/>
+      <w:pPr>
+        <w:ind w:left="2160" w:hanging="360"/>
+      </w:pPr>
+      <w:rPr>
+        <w:rFonts w:ascii="Wingdings" w:hAnsi="Wingdings" w:hint="default"/>
+      </w:rPr>
+    </w:lvl>
+    <w:lvl w:ilvl="3" w:tplc="08090001" w:tentative="1">
+      <w:start w:val="1"/>
+      <w:numFmt w:val="bullet"/>
+      <w:lvlText w:val=""/>
+      <w:lvlJc w:val="left"/>
+      <w:pPr>
+        <w:ind w:left="2880" w:hanging="360"/>
+      </w:pPr>
+      <w:rPr>
+        <w:rFonts w:ascii="Symbol" w:hAnsi="Symbol" w:hint="default"/>
+      </w:rPr>
+    </w:lvl>
+    <w:lvl w:ilvl="4" w:tplc="08090003" w:tentative="1">
+      <w:start w:val="1"/>
+      <w:numFmt w:val="bullet"/>
+      <w:lvlText w:val="o"/>
+      <w:lvlJc w:val="left"/>
+      <w:pPr>
+        <w:ind w:left="3600" w:hanging="360"/>
+      </w:pPr>
+      <w:rPr>
+        <w:rFonts w:ascii="Courier New" w:hAnsi="Courier New" w:cs="Courier New" w:hint="default"/>
+      </w:rPr>
+    </w:lvl>
+    <w:lvl w:ilvl="5" w:tplc="08090005" w:tentative="1">
+      <w:start w:val="1"/>
+      <w:numFmt w:val="bullet"/>
+      <w:lvlText w:val=""/>
+      <w:lvlJc w:val="left"/>
+      <w:pPr>
+        <w:ind w:left="4320" w:hanging="360"/>
+      </w:pPr>
+      <w:rPr>
+        <w:rFonts w:ascii="Wingdings" w:hAnsi="Wingdings" w:hint="default"/>
+      </w:rPr>
+    </w:lvl>
+    <w:lvl w:ilvl="6" w:tplc="08090001" w:tentative="1">
+      <w:start w:val="1"/>
+      <w:numFmt w:val="bullet"/>
+      <w:lvlText w:val=""/>
+      <w:lvlJc w:val="left"/>
+      <w:pPr>
+        <w:ind w:left="5040" w:hanging="360"/>
+      </w:pPr>
+      <w:rPr>
+        <w:rFonts w:ascii="Symbol" w:hAnsi="Symbol" w:hint="default"/>
+      </w:rPr>
+    </w:lvl>
+    <w:lvl w:ilvl="7" w:tplc="08090003" w:tentative="1">
+      <w:start w:val="1"/>
+      <w:numFmt w:val="bullet"/>
+      <w:lvlText w:val="o"/>
+      <w:lvlJc w:val="left"/>
+      <w:pPr>
+        <w:ind w:left="5760" w:hanging="360"/>
+      </w:pPr>
+      <w:rPr>
+        <w:rFonts w:ascii="Courier New" w:hAnsi="Courier New" w:cs="Courier New" w:hint="default"/>
+      </w:rPr>
+    </w:lvl>
+    <w:lvl w:ilvl="8" w:tplc="08090005" w:tentative="1">
+      <w:start w:val="1"/>
+      <w:numFmt w:val="bullet"/>
+      <w:lvlText w:val=""/>
+      <w:lvlJc w:val="left"/>
+      <w:pPr>
+        <w:ind w:left="6480" w:hanging="360"/>
+      </w:pPr>
+      <w:rPr>
+        <w:rFonts w:ascii="Wingdings" w:hAnsi="Wingdings" w:hint="default"/>
+      </w:rPr>
+    </w:lvl>
+  </w:abstractNum>
+  <w:abstractNum w:abstractNumId="2" w15:restartNumberingAfterBreak="0">
+    <w:nsid w:val="3EB720F8"/>
+    <w:multiLevelType w:val="hybridMultilevel"/>
+    <w:tmpl w:val="F156275C"/>
+    <w:lvl w:ilvl="0" w:tplc="08090001">
+      <w:start w:val="1"/>
+      <w:numFmt w:val="bullet"/>
+      <w:lvlText w:val=""/>
+      <w:lvlJc w:val="left"/>
+      <w:pPr>
+        <w:ind w:left="720" w:hanging="360"/>
+      </w:pPr>
+      <w:rPr>
+        <w:rFonts w:ascii="Symbol" w:hAnsi="Symbol" w:hint="default"/>
+      </w:rPr>
+    </w:lvl>
+    <w:lvl w:ilvl="1" w:tplc="08090003" w:tentative="1">
+      <w:start w:val="1"/>
+      <w:numFmt w:val="bullet"/>
+      <w:lvlText w:val="o"/>
+      <w:lvlJc w:val="left"/>
+      <w:pPr>
+        <w:ind w:left="1440" w:hanging="360"/>
+      </w:pPr>
+      <w:rPr>
+        <w:rFonts w:ascii="Courier New" w:hAnsi="Courier New" w:cs="Courier New" w:hint="default"/>
+      </w:rPr>
+    </w:lvl>
+    <w:lvl w:ilvl="2" w:tplc="08090005" w:tentative="1">
+      <w:start w:val="1"/>
+      <w:numFmt w:val="bullet"/>
+      <w:lvlText w:val=""/>
+      <w:lvlJc w:val="left"/>
+      <w:pPr>
+        <w:ind w:left="2160" w:hanging="360"/>
+      </w:pPr>
+      <w:rPr>
+        <w:rFonts w:ascii="Wingdings" w:hAnsi="Wingdings" w:hint="default"/>
+      </w:rPr>
+    </w:lvl>
+    <w:lvl w:ilvl="3" w:tplc="08090001" w:tentative="1">
+      <w:start w:val="1"/>
+      <w:numFmt w:val="bullet"/>
+      <w:lvlText w:val=""/>
+      <w:lvlJc w:val="left"/>
+      <w:pPr>
+        <w:ind w:left="2880" w:hanging="360"/>
+      </w:pPr>
+      <w:rPr>
+        <w:rFonts w:ascii="Symbol" w:hAnsi="Symbol" w:hint="default"/>
+      </w:rPr>
+    </w:lvl>
+    <w:lvl w:ilvl="4" w:tplc="08090003" w:tentative="1">
+      <w:start w:val="1"/>
+      <w:numFmt w:val="bullet"/>
+      <w:lvlText w:val="o"/>
+      <w:lvlJc w:val="left"/>
+      <w:pPr>
+        <w:ind w:left="3600" w:hanging="360"/>
+      </w:pPr>
+      <w:rPr>
+        <w:rFonts w:ascii="Courier New" w:hAnsi="Courier New" w:cs="Courier New" w:hint="default"/>
+      </w:rPr>
+    </w:lvl>
+    <w:lvl w:ilvl="5" w:tplc="08090005" w:tentative="1">
+      <w:start w:val="1"/>
+      <w:numFmt w:val="bullet"/>
+      <w:lvlText w:val=""/>
+      <w:lvlJc w:val="left"/>
+      <w:pPr>
+        <w:ind w:left="4320" w:hanging="360"/>
+      </w:pPr>
+      <w:rPr>
+        <w:rFonts w:ascii="Wingdings" w:hAnsi="Wingdings" w:hint="default"/>
+      </w:rPr>
+    </w:lvl>
+    <w:lvl w:ilvl="6" w:tplc="08090001" w:tentative="1">
+      <w:start w:val="1"/>
+      <w:numFmt w:val="bullet"/>
+      <w:lvlText w:val=""/>
+      <w:lvlJc w:val="left"/>
+      <w:pPr>
+        <w:ind w:left="5040" w:hanging="360"/>
+      </w:pPr>
+      <w:rPr>
+        <w:rFonts w:ascii="Symbol" w:hAnsi="Symbol" w:hint="default"/>
+      </w:rPr>
+    </w:lvl>
+    <w:lvl w:ilvl="7" w:tplc="08090003" w:tentative="1">
+      <w:start w:val="1"/>
+      <w:numFmt w:val="bullet"/>
+      <w:lvlText w:val="o"/>
+      <w:lvlJc w:val="left"/>
+      <w:pPr>
+        <w:ind w:left="5760" w:hanging="360"/>
+      </w:pPr>
+      <w:rPr>
+        <w:rFonts w:ascii="Courier New" w:hAnsi="Courier New" w:cs="Courier New" w:hint="default"/>
+      </w:rPr>
+    </w:lvl>
+    <w:lvl w:ilvl="8" w:tplc="08090005" w:tentative="1">
+      <w:start w:val="1"/>
+      <w:numFmt w:val="bullet"/>
+      <w:lvlText w:val=""/>
+      <w:lvlJc w:val="left"/>
+      <w:pPr>
+        <w:ind w:left="6480" w:hanging="360"/>
+      </w:pPr>
+      <w:rPr>
+        <w:rFonts w:ascii="Wingdings" w:hAnsi="Wingdings" w:hint="default"/>
+      </w:rPr>
+    </w:lvl>
+  </w:abstractNum>
+  <w:num w:numId="1" w16cid:durableId="1563444663">
+    <w:abstractNumId w:val="2"/>
+  </w:num>
+  <w:num w:numId="2" w16cid:durableId="1903326186">
+    <w:abstractNumId w:val="0"/>
+  </w:num>
+  <w:num w:numId="3" w16cid:durableId="1763449044">
+    <w:abstractNumId w:val="1"/>
+  </w:num>
+</w:numbering>
 </file>
 
 <file path=word/styles.xml><?xml version="1.0" encoding="utf-8"?>
@@ -1494,6 +2145,40 @@
       <w:szCs w:val="18"/>
     </w:rPr>
   </w:style>
+  <w:style w:type="character" w:styleId="Hyperlink">
+    <w:name w:val="Hyperlink"/>
+    <w:basedOn w:val="DefaultParagraphFont"/>
+    <w:uiPriority w:val="99"/>
+    <w:unhideWhenUsed/>
+    <w:rsid w:val="000042BB"/>
+    <w:rPr>
+      <w:color w:val="0563C1" w:themeColor="hyperlink"/>
+      <w:u w:val="single"/>
+    </w:rPr>
+  </w:style>
+  <w:style w:type="character" w:styleId="UnresolvedMention">
+    <w:name w:val="Unresolved Mention"/>
+    <w:basedOn w:val="DefaultParagraphFont"/>
+    <w:uiPriority w:val="99"/>
+    <w:semiHidden/>
+    <w:unhideWhenUsed/>
+    <w:rsid w:val="000042BB"/>
+    <w:rPr>
+      <w:color w:val="605E5C"/>
+      <w:shd w:val="clear" w:color="auto" w:fill="E1DFDD"/>
+    </w:rPr>
+  </w:style>
+  <w:style w:type="paragraph" w:styleId="ListParagraph">
+    <w:name w:val="List Paragraph"/>
+    <w:basedOn w:val="Normal"/>
+    <w:uiPriority w:val="34"/>
+    <w:qFormat/>
+    <w:rsid w:val="000042BB"/>
+    <w:pPr>
+      <w:ind w:left="720"/>
+      <w:contextualSpacing/>
+    </w:pPr>
+  </w:style>
 </w:styles>
 </file>
 

</xml_diff>